<commit_message>
050225 - tee times updated and catch-up
</commit_message>
<xml_diff>
--- a/public/docs/Bottoms Up 2025 League Info and Rules (04-16-25).docx
+++ b/public/docs/Bottoms Up 2025 League Info and Rules (04-16-25).docx
@@ -2002,6 +2002,15 @@
                 <w:kern w:val="0"/>
                 <w14:ligatures w14:val="none"/>
               </w:rPr>
+              <w:t>*</w:t>
+            </w:r>
+            <w:r>
+              <w:rPr>
+                <w:rFonts w:ascii="Calibri" w:eastAsia="Times New Roman" w:hAnsi="Calibri" w:cs="Calibri"/>
+                <w:color w:val="000000"/>
+                <w:kern w:val="0"/>
+                <w14:ligatures w14:val="none"/>
+              </w:rPr>
               <w:t>Adkison</w:t>
             </w:r>
           </w:p>
@@ -2172,16 +2181,7 @@
                 <w:kern w:val="0"/>
                 <w14:ligatures w14:val="none"/>
               </w:rPr>
-              <w:t>Reg</w:t>
-            </w:r>
-            <w:r>
-              <w:rPr>
-                <w:rFonts w:ascii="Calibri" w:eastAsia="Times New Roman" w:hAnsi="Calibri" w:cs="Calibri"/>
-                <w:color w:val="000000"/>
-                <w:kern w:val="0"/>
-                <w14:ligatures w14:val="none"/>
-              </w:rPr>
-              <w:t>ular</w:t>
+              <w:t>Regular</w:t>
             </w:r>
           </w:p>
         </w:tc>
@@ -2475,6 +2475,15 @@
                 <w:kern w:val="0"/>
                 <w14:ligatures w14:val="none"/>
               </w:rPr>
+              <w:t>*</w:t>
+            </w:r>
+            <w:r>
+              <w:rPr>
+                <w:rFonts w:ascii="Calibri" w:eastAsia="Times New Roman" w:hAnsi="Calibri" w:cs="Calibri"/>
+                <w:color w:val="000000"/>
+                <w:kern w:val="0"/>
+                <w14:ligatures w14:val="none"/>
+              </w:rPr>
               <w:t>Dickey</w:t>
             </w:r>
           </w:p>
@@ -3554,15 +3563,17 @@
                 <w14:ligatures w14:val="none"/>
               </w:rPr>
             </w:pPr>
-            <w:r>
-              <w:rPr>
-                <w:rFonts w:ascii="Calibri" w:eastAsia="Times New Roman" w:hAnsi="Calibri" w:cs="Calibri"/>
-                <w:color w:val="000000"/>
-                <w:kern w:val="0"/>
-                <w14:ligatures w14:val="none"/>
-              </w:rPr>
-              <w:t>Semmens</w:t>
-            </w:r>
+            <w:proofErr w:type="spellStart"/>
+            <w:r>
+              <w:rPr>
+                <w:rFonts w:ascii="Calibri" w:eastAsia="Times New Roman" w:hAnsi="Calibri" w:cs="Calibri"/>
+                <w:color w:val="000000"/>
+                <w:kern w:val="0"/>
+                <w14:ligatures w14:val="none"/>
+              </w:rPr>
+              <w:t>Shirola</w:t>
+            </w:r>
+            <w:proofErr w:type="spellEnd"/>
           </w:p>
         </w:tc>
         <w:tc>
@@ -3588,7 +3599,7 @@
                 <w:kern w:val="0"/>
                 <w14:ligatures w14:val="none"/>
               </w:rPr>
-              <w:t>Shannon</w:t>
+              <w:t>Matthew</w:t>
             </w:r>
           </w:p>
         </w:tc>
@@ -3619,6 +3630,7 @@
             <w:tcW w:w="625" w:type="dxa"/>
             <w:shd w:val="clear" w:color="auto" w:fill="auto"/>
             <w:vAlign w:val="center"/>
+            <w:hideMark/>
           </w:tcPr>
           <w:p>
             <w:pPr>
@@ -3638,7 +3650,16 @@
                 <w:kern w:val="0"/>
                 <w14:ligatures w14:val="none"/>
               </w:rPr>
-              <w:t>16</w:t>
+              <w:t>1</w:t>
+            </w:r>
+            <w:r>
+              <w:rPr>
+                <w:rFonts w:ascii="Calibri" w:eastAsia="Times New Roman" w:hAnsi="Calibri" w:cs="Calibri"/>
+                <w:color w:val="000000"/>
+                <w:kern w:val="0"/>
+                <w14:ligatures w14:val="none"/>
+              </w:rPr>
+              <w:t>6</w:t>
             </w:r>
           </w:p>
         </w:tc>
@@ -3647,25 +3668,35 @@
             <w:tcW w:w="1435" w:type="dxa"/>
             <w:shd w:val="clear" w:color="auto" w:fill="auto"/>
             <w:vAlign w:val="center"/>
-          </w:tcPr>
-          <w:p>
-            <w:pPr>
-              <w:spacing w:after="0" w:line="240" w:lineRule="auto"/>
-              <w:rPr>
-                <w:rFonts w:ascii="Calibri" w:eastAsia="Times New Roman" w:hAnsi="Calibri" w:cs="Calibri"/>
-                <w:color w:val="000000"/>
-                <w:kern w:val="0"/>
-                <w14:ligatures w14:val="none"/>
-              </w:rPr>
-            </w:pPr>
-            <w:r>
-              <w:rPr>
-                <w:rFonts w:ascii="Calibri" w:eastAsia="Times New Roman" w:hAnsi="Calibri" w:cs="Calibri"/>
-                <w:color w:val="000000"/>
-                <w:kern w:val="0"/>
-                <w14:ligatures w14:val="none"/>
-              </w:rPr>
-              <w:t>Semmens</w:t>
+            <w:hideMark/>
+          </w:tcPr>
+          <w:p>
+            <w:pPr>
+              <w:spacing w:after="0" w:line="240" w:lineRule="auto"/>
+              <w:rPr>
+                <w:rFonts w:ascii="Calibri" w:eastAsia="Times New Roman" w:hAnsi="Calibri" w:cs="Calibri"/>
+                <w:color w:val="000000"/>
+                <w:kern w:val="0"/>
+                <w14:ligatures w14:val="none"/>
+              </w:rPr>
+            </w:pPr>
+            <w:r>
+              <w:rPr>
+                <w:rFonts w:ascii="Calibri" w:eastAsia="Times New Roman" w:hAnsi="Calibri" w:cs="Calibri"/>
+                <w:color w:val="000000"/>
+                <w:kern w:val="0"/>
+                <w14:ligatures w14:val="none"/>
+              </w:rPr>
+              <w:t>*</w:t>
+            </w:r>
+            <w:r>
+              <w:rPr>
+                <w:rFonts w:ascii="Calibri" w:eastAsia="Times New Roman" w:hAnsi="Calibri" w:cs="Calibri"/>
+                <w:color w:val="000000"/>
+                <w:kern w:val="0"/>
+                <w14:ligatures w14:val="none"/>
+              </w:rPr>
+              <w:t>Vest</w:t>
             </w:r>
           </w:p>
         </w:tc>
@@ -3674,25 +3705,26 @@
             <w:tcW w:w="1360" w:type="dxa"/>
             <w:shd w:val="clear" w:color="auto" w:fill="auto"/>
             <w:vAlign w:val="center"/>
-          </w:tcPr>
-          <w:p>
-            <w:pPr>
-              <w:spacing w:after="0" w:line="240" w:lineRule="auto"/>
-              <w:rPr>
-                <w:rFonts w:ascii="Calibri" w:eastAsia="Times New Roman" w:hAnsi="Calibri" w:cs="Calibri"/>
-                <w:color w:val="000000"/>
-                <w:kern w:val="0"/>
-                <w14:ligatures w14:val="none"/>
-              </w:rPr>
-            </w:pPr>
-            <w:r>
-              <w:rPr>
-                <w:rFonts w:ascii="Calibri" w:eastAsia="Times New Roman" w:hAnsi="Calibri" w:cs="Calibri"/>
-                <w:color w:val="000000"/>
-                <w:kern w:val="0"/>
-                <w14:ligatures w14:val="none"/>
-              </w:rPr>
-              <w:t>Matt</w:t>
+            <w:hideMark/>
+          </w:tcPr>
+          <w:p>
+            <w:pPr>
+              <w:spacing w:after="0" w:line="240" w:lineRule="auto"/>
+              <w:rPr>
+                <w:rFonts w:ascii="Calibri" w:eastAsia="Times New Roman" w:hAnsi="Calibri" w:cs="Calibri"/>
+                <w:color w:val="000000"/>
+                <w:kern w:val="0"/>
+                <w14:ligatures w14:val="none"/>
+              </w:rPr>
+            </w:pPr>
+            <w:r>
+              <w:rPr>
+                <w:rFonts w:ascii="Calibri" w:eastAsia="Times New Roman" w:hAnsi="Calibri" w:cs="Calibri"/>
+                <w:color w:val="000000"/>
+                <w:kern w:val="0"/>
+                <w14:ligatures w14:val="none"/>
+              </w:rPr>
+              <w:t>Jeff</w:t>
             </w:r>
           </w:p>
         </w:tc>
@@ -3711,6 +3743,15 @@
                 <w14:ligatures w14:val="none"/>
               </w:rPr>
             </w:pPr>
+            <w:r>
+              <w:rPr>
+                <w:rFonts w:ascii="Calibri" w:eastAsia="Times New Roman" w:hAnsi="Calibri" w:cs="Calibri"/>
+                <w:color w:val="000000"/>
+                <w:kern w:val="0"/>
+                <w14:ligatures w14:val="none"/>
+              </w:rPr>
+              <w:t>Regular</w:t>
+            </w:r>
           </w:p>
         </w:tc>
       </w:tr>
@@ -3743,7 +3784,16 @@
                 <w:kern w:val="0"/>
                 <w14:ligatures w14:val="none"/>
               </w:rPr>
-              <w:t>17</w:t>
+              <w:t>1</w:t>
+            </w:r>
+            <w:r>
+              <w:rPr>
+                <w:rFonts w:ascii="Calibri" w:eastAsia="Times New Roman" w:hAnsi="Calibri" w:cs="Calibri"/>
+                <w:color w:val="000000"/>
+                <w:kern w:val="0"/>
+                <w14:ligatures w14:val="none"/>
+              </w:rPr>
+              <w:t>7</w:t>
             </w:r>
           </w:p>
         </w:tc>
@@ -3771,7 +3821,7 @@
                 <w:kern w:val="0"/>
                 <w14:ligatures w14:val="none"/>
               </w:rPr>
-              <w:t>Vest</w:t>
+              <w:t>Walters</w:t>
             </w:r>
           </w:p>
         </w:tc>
@@ -3799,7 +3849,7 @@
                 <w:kern w:val="0"/>
                 <w14:ligatures w14:val="none"/>
               </w:rPr>
-              <w:t>Jeff</w:t>
+              <w:t>Kevin</w:t>
             </w:r>
           </w:p>
         </w:tc>
@@ -3924,7 +3974,7 @@
                 <w:kern w:val="0"/>
                 <w14:ligatures w14:val="none"/>
               </w:rPr>
-              <w:t>Kevin</w:t>
+              <w:t>Russ</w:t>
             </w:r>
           </w:p>
         </w:tc>
@@ -3984,16 +4034,7 @@
                 <w:kern w:val="0"/>
                 <w14:ligatures w14:val="none"/>
               </w:rPr>
-              <w:t>1</w:t>
-            </w:r>
-            <w:r>
-              <w:rPr>
-                <w:rFonts w:ascii="Calibri" w:eastAsia="Times New Roman" w:hAnsi="Calibri" w:cs="Calibri"/>
-                <w:color w:val="000000"/>
-                <w:kern w:val="0"/>
-                <w14:ligatures w14:val="none"/>
-              </w:rPr>
-              <w:t>9</w:t>
+              <w:t>19</w:t>
             </w:r>
           </w:p>
         </w:tc>
@@ -4021,7 +4062,16 @@
                 <w:kern w:val="0"/>
                 <w14:ligatures w14:val="none"/>
               </w:rPr>
-              <w:t>Walters</w:t>
+              <w:t>*</w:t>
+            </w:r>
+            <w:r>
+              <w:rPr>
+                <w:rFonts w:ascii="Calibri" w:eastAsia="Times New Roman" w:hAnsi="Calibri" w:cs="Calibri"/>
+                <w:color w:val="000000"/>
+                <w:kern w:val="0"/>
+                <w14:ligatures w14:val="none"/>
+              </w:rPr>
+              <w:t>White</w:t>
             </w:r>
           </w:p>
         </w:tc>
@@ -4049,7 +4099,7 @@
                 <w:kern w:val="0"/>
                 <w14:ligatures w14:val="none"/>
               </w:rPr>
-              <w:t>Russ</w:t>
+              <w:t>Mike</w:t>
             </w:r>
           </w:p>
         </w:tc>
@@ -4109,7 +4159,16 @@
                 <w:kern w:val="0"/>
                 <w14:ligatures w14:val="none"/>
               </w:rPr>
-              <w:t>20</w:t>
+              <w:t>2</w:t>
+            </w:r>
+            <w:r>
+              <w:rPr>
+                <w:rFonts w:ascii="Calibri" w:eastAsia="Times New Roman" w:hAnsi="Calibri" w:cs="Calibri"/>
+                <w:color w:val="000000"/>
+                <w:kern w:val="0"/>
+                <w14:ligatures w14:val="none"/>
+              </w:rPr>
+              <w:t>0</w:t>
             </w:r>
           </w:p>
         </w:tc>
@@ -4137,7 +4196,7 @@
                 <w:kern w:val="0"/>
                 <w14:ligatures w14:val="none"/>
               </w:rPr>
-              <w:t>White</w:t>
+              <w:t>Wise</w:t>
             </w:r>
           </w:p>
         </w:tc>
@@ -4165,7 +4224,7 @@
                 <w:kern w:val="0"/>
                 <w14:ligatures w14:val="none"/>
               </w:rPr>
-              <w:t>Mike</w:t>
+              <w:t>Randy</w:t>
             </w:r>
           </w:p>
         </w:tc>
@@ -4225,123 +4284,16 @@
                 <w:kern w:val="0"/>
                 <w14:ligatures w14:val="none"/>
               </w:rPr>
-              <w:t>21</w:t>
-            </w:r>
-          </w:p>
-        </w:tc>
-        <w:tc>
-          <w:tcPr>
-            <w:tcW w:w="1435" w:type="dxa"/>
-            <w:shd w:val="clear" w:color="auto" w:fill="auto"/>
-            <w:vAlign w:val="center"/>
-            <w:hideMark/>
-          </w:tcPr>
-          <w:p>
-            <w:pPr>
-              <w:spacing w:after="0" w:line="240" w:lineRule="auto"/>
-              <w:rPr>
-                <w:rFonts w:ascii="Calibri" w:eastAsia="Times New Roman" w:hAnsi="Calibri" w:cs="Calibri"/>
-                <w:color w:val="000000"/>
-                <w:kern w:val="0"/>
-                <w14:ligatures w14:val="none"/>
-              </w:rPr>
-            </w:pPr>
-            <w:r>
-              <w:rPr>
-                <w:rFonts w:ascii="Calibri" w:eastAsia="Times New Roman" w:hAnsi="Calibri" w:cs="Calibri"/>
-                <w:color w:val="000000"/>
-                <w:kern w:val="0"/>
-                <w14:ligatures w14:val="none"/>
-              </w:rPr>
-              <w:t>Wise</w:t>
-            </w:r>
-          </w:p>
-        </w:tc>
-        <w:tc>
-          <w:tcPr>
-            <w:tcW w:w="1360" w:type="dxa"/>
-            <w:shd w:val="clear" w:color="auto" w:fill="auto"/>
-            <w:vAlign w:val="center"/>
-            <w:hideMark/>
-          </w:tcPr>
-          <w:p>
-            <w:pPr>
-              <w:spacing w:after="0" w:line="240" w:lineRule="auto"/>
-              <w:rPr>
-                <w:rFonts w:ascii="Calibri" w:eastAsia="Times New Roman" w:hAnsi="Calibri" w:cs="Calibri"/>
-                <w:color w:val="000000"/>
-                <w:kern w:val="0"/>
-                <w14:ligatures w14:val="none"/>
-              </w:rPr>
-            </w:pPr>
-            <w:r>
-              <w:rPr>
-                <w:rFonts w:ascii="Calibri" w:eastAsia="Times New Roman" w:hAnsi="Calibri" w:cs="Calibri"/>
-                <w:color w:val="000000"/>
-                <w:kern w:val="0"/>
-                <w14:ligatures w14:val="none"/>
-              </w:rPr>
-              <w:t>Randy</w:t>
-            </w:r>
-          </w:p>
-        </w:tc>
-        <w:tc>
-          <w:tcPr>
-            <w:tcW w:w="1525" w:type="dxa"/>
-          </w:tcPr>
-          <w:p>
-            <w:pPr>
-              <w:spacing w:after="0" w:line="240" w:lineRule="auto"/>
-              <w:jc w:val="center"/>
-              <w:rPr>
-                <w:rFonts w:ascii="Calibri" w:eastAsia="Times New Roman" w:hAnsi="Calibri" w:cs="Calibri"/>
-                <w:color w:val="000000"/>
-                <w:kern w:val="0"/>
-                <w14:ligatures w14:val="none"/>
-              </w:rPr>
-            </w:pPr>
-            <w:r>
-              <w:rPr>
-                <w:rFonts w:ascii="Calibri" w:eastAsia="Times New Roman" w:hAnsi="Calibri" w:cs="Calibri"/>
-                <w:color w:val="000000"/>
-                <w:kern w:val="0"/>
-                <w14:ligatures w14:val="none"/>
-              </w:rPr>
-              <w:t>Regular</w:t>
-            </w:r>
-          </w:p>
-        </w:tc>
-      </w:tr>
-      <w:tr>
-        <w:trPr>
-          <w:trHeight w:val="300"/>
-        </w:trPr>
-        <w:tc>
-          <w:tcPr>
-            <w:tcW w:w="625" w:type="dxa"/>
-            <w:shd w:val="clear" w:color="auto" w:fill="auto"/>
-            <w:vAlign w:val="center"/>
-            <w:hideMark/>
-          </w:tcPr>
-          <w:p>
-            <w:pPr>
-              <w:spacing w:after="0" w:line="240" w:lineRule="auto"/>
-              <w:jc w:val="center"/>
-              <w:rPr>
-                <w:rFonts w:ascii="Calibri" w:eastAsia="Times New Roman" w:hAnsi="Calibri" w:cs="Calibri"/>
-                <w:color w:val="000000"/>
-                <w:kern w:val="0"/>
-                <w14:ligatures w14:val="none"/>
-              </w:rPr>
-            </w:pPr>
-            <w:r>
-              <w:rPr>
-                <w:rFonts w:ascii="Calibri" w:eastAsia="Times New Roman" w:hAnsi="Calibri" w:cs="Calibri"/>
-                <w:color w:val="000000"/>
-                <w:kern w:val="0"/>
-                <w14:ligatures w14:val="none"/>
-              </w:rPr>
-              <w:t>22</w:t>
+              <w:t>2</w:t>
+            </w:r>
+            <w:r>
+              <w:rPr>
+                <w:rFonts w:ascii="Calibri" w:eastAsia="Times New Roman" w:hAnsi="Calibri" w:cs="Calibri"/>
+                <w:color w:val="000000"/>
+                <w:kern w:val="0"/>
+                <w14:ligatures w14:val="none"/>
+              </w:rPr>
+              <w:t>1</w:t>
             </w:r>
           </w:p>
         </w:tc>

</xml_diff>